<commit_message>
MongoDb Done, Relatorio Almost Finished
</commit_message>
<xml_diff>
--- a/Relatorio_CBD.docx
+++ b/Relatorio_CBD.docx
@@ -12430,13 +12430,7 @@
         <w:ind w:left="1410"/>
       </w:pPr>
       <w:r>
-        <w:t xml:space="preserve">Foi feita uma </w:t>
-      </w:r>
-      <w:r>
-        <w:t>encriptação</w:t>
-      </w:r>
-      <w:r>
-        <w:t xml:space="preserve"> diferente para ambos os campos pois no caso email este é um tipo de dados que usualmente é utilizado pelas aplicações para certas funcionalidades (Exemplo: Login) ou seja precisamos de poder aceder á informação real </w:t>
+        <w:t xml:space="preserve">Foi feita uma encriptação diferente para ambos os campos pois no caso email este é um tipo de dados que usualmente é utilizado pelas aplicações para certas funcionalidades (Exemplo: Login) ou seja precisamos de poder aceder á informação real </w:t>
       </w:r>
       <w:proofErr w:type="gramStart"/>
       <w:r>
@@ -12462,6 +12456,10 @@
       <w:r>
         <w:t xml:space="preserve"> mas sendo possível fazer a comparação num login de uma aplicação</w:t>
       </w:r>
+    </w:p>
+    <w:p>
+      <w:bookmarkStart w:id="2" w:name="_GoBack"/>
+      <w:bookmarkEnd w:id="2"/>
     </w:p>
     <w:p>
       <w:pPr>
@@ -12473,34 +12471,11 @@
         <w:ind w:left="720"/>
       </w:pPr>
       <w:r>
-        <w:t>Esquema de Replicação</w:t>
-      </w:r>
-    </w:p>
-    <w:p>
+        <w:t xml:space="preserve">Política de </w:t>
+      </w:r>
       <w:r>
         <w:rPr>
           <w:i/>
-          <w:color w:val="A6A6A6" w:themeColor="background1" w:themeShade="A6"/>
-        </w:rPr>
-        <w:t>Descrição do esquema de replicação implementado</w:t>
-      </w:r>
-    </w:p>
-    <w:p/>
-    <w:p>
-      <w:pPr>
-        <w:pStyle w:val="Ttulo1"/>
-        <w:numPr>
-          <w:ilvl w:val="0"/>
-          <w:numId w:val="3"/>
-        </w:numPr>
-        <w:ind w:left="720"/>
-      </w:pPr>
-      <w:r>
-        <w:t xml:space="preserve">Política de </w:t>
-      </w:r>
-      <w:r>
-        <w:rPr>
-          <w:i/>
         </w:rPr>
         <w:t>Backups</w:t>
       </w:r>
@@ -12536,8 +12511,50 @@
         <w:rPr>
           <w:color w:val="000000" w:themeColor="text1"/>
         </w:rPr>
+        <w:t xml:space="preserve">No tipo de backups a serem utilizados na base de dados optado pela a combinação de 3 tipos diferentes sendo eles o </w:t>
+      </w:r>
+      <w:proofErr w:type="spellStart"/>
+      <w:r>
+        <w:rPr>
+          <w:color w:val="000000" w:themeColor="text1"/>
+        </w:rPr>
+        <w:t>Full</w:t>
+      </w:r>
+      <w:proofErr w:type="spellEnd"/>
+      <w:r>
+        <w:rPr>
+          <w:color w:val="000000" w:themeColor="text1"/>
+        </w:rPr>
+        <w:t xml:space="preserve">, Diferencial e </w:t>
+      </w:r>
+      <w:proofErr w:type="spellStart"/>
+      <w:r>
+        <w:rPr>
+          <w:color w:val="000000" w:themeColor="text1"/>
+        </w:rPr>
+        <w:t>Transaction</w:t>
+      </w:r>
+      <w:proofErr w:type="spellEnd"/>
+      <w:r>
+        <w:rPr>
+          <w:color w:val="000000" w:themeColor="text1"/>
+        </w:rPr>
+        <w:t xml:space="preserve"> Log.</w:t>
+      </w:r>
+    </w:p>
+    <w:p>
+      <w:pPr>
+        <w:ind w:left="1416"/>
+        <w:rPr>
+          <w:color w:val="000000" w:themeColor="text1"/>
+        </w:rPr>
+      </w:pPr>
+      <w:r>
+        <w:rPr>
+          <w:color w:val="000000" w:themeColor="text1"/>
+        </w:rPr>
         <w:lastRenderedPageBreak/>
-        <w:t xml:space="preserve">No tipo de backups a serem utilizados na base de dados optado pela a combinação de 3 tipos diferentes sendo eles o </w:t>
+        <w:t xml:space="preserve">Tivemos em conta a carga de sistema de cada tipo de backup e optamos por um período de backup menor, para um backup com menos carga de sistema e um período de tempo maior para o backup com maior carga. Foi assim que concluímos que uma bola solução seria por realizar um backup </w:t>
       </w:r>
       <w:proofErr w:type="spellStart"/>
       <w:r>
@@ -12551,13 +12568,27 @@
         <w:rPr>
           <w:color w:val="000000" w:themeColor="text1"/>
         </w:rPr>
-        <w:t xml:space="preserve">, Diferencial e </w:t>
+        <w:t xml:space="preserve"> </w:t>
       </w:r>
       <w:proofErr w:type="spellStart"/>
       <w:r>
         <w:rPr>
           <w:color w:val="000000" w:themeColor="text1"/>
         </w:rPr>
+        <w:t>semanalamente</w:t>
+      </w:r>
+      <w:proofErr w:type="spellEnd"/>
+      <w:r>
+        <w:rPr>
+          <w:color w:val="000000" w:themeColor="text1"/>
+        </w:rPr>
+        <w:t xml:space="preserve">, um backup Diferencial diariamente e por fim um backup </w:t>
+      </w:r>
+      <w:proofErr w:type="spellStart"/>
+      <w:r>
+        <w:rPr>
+          <w:color w:val="000000" w:themeColor="text1"/>
+        </w:rPr>
         <w:t>Transaction</w:t>
       </w:r>
       <w:proofErr w:type="spellEnd"/>
@@ -12565,72 +12596,8 @@
         <w:rPr>
           <w:color w:val="000000" w:themeColor="text1"/>
         </w:rPr>
-        <w:t xml:space="preserve"> Log.</w:t>
-      </w:r>
-    </w:p>
-    <w:p>
-      <w:pPr>
-        <w:ind w:left="1416"/>
-        <w:rPr>
-          <w:color w:val="000000" w:themeColor="text1"/>
-        </w:rPr>
-      </w:pPr>
-      <w:r>
-        <w:rPr>
-          <w:color w:val="000000" w:themeColor="text1"/>
-        </w:rPr>
-        <w:t xml:space="preserve">Tivemos em conta a carga de sistema de cada tipo de backup e optamos por um período de backup menor, para um backup com menos carga de sistema e um período de tempo maior para o backup com maior carga. Foi assim que concluímos que uma bola solução seria por realizar um backup </w:t>
-      </w:r>
-      <w:proofErr w:type="spellStart"/>
-      <w:r>
-        <w:rPr>
-          <w:color w:val="000000" w:themeColor="text1"/>
-        </w:rPr>
-        <w:t>Full</w:t>
-      </w:r>
-      <w:proofErr w:type="spellEnd"/>
-      <w:r>
-        <w:rPr>
-          <w:color w:val="000000" w:themeColor="text1"/>
-        </w:rPr>
-        <w:t xml:space="preserve"> </w:t>
-      </w:r>
-      <w:proofErr w:type="spellStart"/>
-      <w:r>
-        <w:rPr>
-          <w:color w:val="000000" w:themeColor="text1"/>
-        </w:rPr>
-        <w:t>semanalamente</w:t>
-      </w:r>
-      <w:proofErr w:type="spellEnd"/>
-      <w:r>
-        <w:rPr>
-          <w:color w:val="000000" w:themeColor="text1"/>
-        </w:rPr>
-        <w:t xml:space="preserve">, um backup Diferencial diariamente e por fim um backup </w:t>
-      </w:r>
-      <w:proofErr w:type="spellStart"/>
-      <w:r>
-        <w:rPr>
-          <w:color w:val="000000" w:themeColor="text1"/>
-        </w:rPr>
-        <w:t>Transaction</w:t>
-      </w:r>
-      <w:proofErr w:type="spellEnd"/>
-      <w:r>
-        <w:rPr>
-          <w:color w:val="000000" w:themeColor="text1"/>
-        </w:rPr>
-        <w:t xml:space="preserve"> Log</w:t>
-      </w:r>
-      <w:r>
-        <w:rPr>
-          <w:color w:val="000000" w:themeColor="text1"/>
-        </w:rPr>
-        <w:t xml:space="preserve"> a cada 2 horas.</w:t>
-      </w:r>
-      <w:bookmarkStart w:id="2" w:name="_GoBack"/>
-      <w:bookmarkEnd w:id="2"/>
+        <w:t xml:space="preserve"> Log a cada 2 horas.</w:t>
+      </w:r>
     </w:p>
     <w:p>
       <w:pPr>
@@ -15730,21 +15697,6 @@
 </file>
 
 <file path=customXml/item1.xml><?xml version="1.0" encoding="utf-8"?>
-<?mso-contentType ?>
-<FormTemplates xmlns="http://schemas.microsoft.com/sharepoint/v3/contenttype/forms">
-  <Display>DocumentLibraryForm</Display>
-  <Edit>DocumentLibraryForm</Edit>
-  <New>DocumentLibraryForm</New>
-</FormTemplates>
-</file>
-
-<file path=customXml/item2.xml><?xml version="1.0" encoding="utf-8"?>
-<p:properties xmlns:p="http://schemas.microsoft.com/office/2006/metadata/properties" xmlns:xsi="http://www.w3.org/2001/XMLSchema-instance" xmlns:pc="http://schemas.microsoft.com/office/infopath/2007/PartnerControls">
-  <documentManagement/>
-</p:properties>
-</file>
-
-<file path=customXml/item3.xml><?xml version="1.0" encoding="utf-8"?>
 <ct:contentTypeSchema xmlns:ct="http://schemas.microsoft.com/office/2006/metadata/contentType" xmlns:ma="http://schemas.microsoft.com/office/2006/metadata/properties/metaAttributes" ct:_="" ma:_="" ma:contentTypeName="Documento" ma:contentTypeID="0x010100756A9E8237FFC3428CF3EE31443E51D7" ma:contentTypeVersion="10" ma:contentTypeDescription="Criar um novo documento." ma:contentTypeScope="" ma:versionID="a3cbd73d8e689381c03182d5799a539c">
   <xsd:schema xmlns:xsd="http://www.w3.org/2001/XMLSchema" xmlns:xs="http://www.w3.org/2001/XMLSchema" xmlns:p="http://schemas.microsoft.com/office/2006/metadata/properties" xmlns:ns3="66a03451-5e61-4422-b6a1-2c925e4e0440" xmlns:ns4="68e7ccbc-5981-4d67-abe1-8baeceb9eb83" targetNamespace="http://schemas.microsoft.com/office/2006/metadata/properties" ma:root="true" ma:fieldsID="5caf20275836ce6157de7651ee43958e" ns3:_="" ns4:_="">
     <xsd:import namespace="66a03451-5e61-4422-b6a1-2c925e4e0440"/>
@@ -15947,28 +15899,26 @@
 </ct:contentTypeSchema>
 </file>
 
+<file path=customXml/item2.xml><?xml version="1.0" encoding="utf-8"?>
+<p:properties xmlns:p="http://schemas.microsoft.com/office/2006/metadata/properties" xmlns:xsi="http://www.w3.org/2001/XMLSchema-instance" xmlns:pc="http://schemas.microsoft.com/office/infopath/2007/PartnerControls">
+  <documentManagement/>
+</p:properties>
+</file>
+
+<file path=customXml/item3.xml><?xml version="1.0" encoding="utf-8"?>
+<?mso-contentType ?>
+<FormTemplates xmlns="http://schemas.microsoft.com/sharepoint/v3/contenttype/forms">
+  <Display>DocumentLibraryForm</Display>
+  <Edit>DocumentLibraryForm</Edit>
+  <New>DocumentLibraryForm</New>
+</FormTemplates>
+</file>
+
 <file path=customXml/item4.xml><?xml version="1.0" encoding="utf-8"?>
 <b:Sources xmlns:b="http://schemas.openxmlformats.org/officeDocument/2006/bibliography" xmlns="http://schemas.openxmlformats.org/officeDocument/2006/bibliography" SelectedStyle="\APASixthEditionOfficeOnline.xsl" StyleName="APA" Version="6"/>
 </file>
 
 <file path=customXml/itemProps1.xml><?xml version="1.0" encoding="utf-8"?>
-<ds:datastoreItem xmlns:ds="http://schemas.openxmlformats.org/officeDocument/2006/customXml" ds:itemID="{B02AC640-65A4-4FF0-9903-C7CB472FF202}">
-  <ds:schemaRefs>
-    <ds:schemaRef ds:uri="http://schemas.microsoft.com/sharepoint/v3/contenttype/forms"/>
-  </ds:schemaRefs>
-</ds:datastoreItem>
-</file>
-
-<file path=customXml/itemProps2.xml><?xml version="1.0" encoding="utf-8"?>
-<ds:datastoreItem xmlns:ds="http://schemas.openxmlformats.org/officeDocument/2006/customXml" ds:itemID="{A731B52C-9B38-4FD7-A300-D1BE31DB0590}">
-  <ds:schemaRefs>
-    <ds:schemaRef ds:uri="http://schemas.microsoft.com/office/2006/metadata/properties"/>
-    <ds:schemaRef ds:uri="http://schemas.microsoft.com/office/infopath/2007/PartnerControls"/>
-  </ds:schemaRefs>
-</ds:datastoreItem>
-</file>
-
-<file path=customXml/itemProps3.xml><?xml version="1.0" encoding="utf-8"?>
 <ds:datastoreItem xmlns:ds="http://schemas.openxmlformats.org/officeDocument/2006/customXml" ds:itemID="{1AEA95DF-BD76-4A9B-863C-2BA6533F9918}">
   <ds:schemaRefs>
     <ds:schemaRef ds:uri="http://schemas.microsoft.com/office/2006/metadata/contentType"/>
@@ -15987,8 +15937,25 @@
 </ds:datastoreItem>
 </file>
 
+<file path=customXml/itemProps2.xml><?xml version="1.0" encoding="utf-8"?>
+<ds:datastoreItem xmlns:ds="http://schemas.openxmlformats.org/officeDocument/2006/customXml" ds:itemID="{A731B52C-9B38-4FD7-A300-D1BE31DB0590}">
+  <ds:schemaRefs>
+    <ds:schemaRef ds:uri="http://schemas.microsoft.com/office/2006/metadata/properties"/>
+    <ds:schemaRef ds:uri="http://schemas.microsoft.com/office/infopath/2007/PartnerControls"/>
+  </ds:schemaRefs>
+</ds:datastoreItem>
+</file>
+
+<file path=customXml/itemProps3.xml><?xml version="1.0" encoding="utf-8"?>
+<ds:datastoreItem xmlns:ds="http://schemas.openxmlformats.org/officeDocument/2006/customXml" ds:itemID="{B02AC640-65A4-4FF0-9903-C7CB472FF202}">
+  <ds:schemaRefs>
+    <ds:schemaRef ds:uri="http://schemas.microsoft.com/sharepoint/v3/contenttype/forms"/>
+  </ds:schemaRefs>
+</ds:datastoreItem>
+</file>
+
 <file path=customXml/itemProps4.xml><?xml version="1.0" encoding="utf-8"?>
-<ds:datastoreItem xmlns:ds="http://schemas.openxmlformats.org/officeDocument/2006/customXml" ds:itemID="{F07874E5-B976-46FE-B475-C4DBEA55BC07}">
+<ds:datastoreItem xmlns:ds="http://schemas.openxmlformats.org/officeDocument/2006/customXml" ds:itemID="{52F8A4B9-E693-41AB-A05A-0B2CAF6BFFEB}">
   <ds:schemaRefs>
     <ds:schemaRef ds:uri="http://schemas.openxmlformats.org/officeDocument/2006/bibliography"/>
   </ds:schemaRefs>

</xml_diff>